<commit_message>
finished doc, need pics
</commit_message>
<xml_diff>
--- a/ECE371Q_TermProject_ZahidHossain.docx
+++ b/ECE371Q_TermProject_ZahidHossain.docx
@@ -103,7 +103,33 @@
           <w:sz w:val="20"/>
           <w:szCs w:val="20"/>
         </w:rPr>
-        <w:t>The task of colorizing grayscale images takes tremendous skill and time. Professional colorists can take up to a month to colorize a photo. What if a machine learning model could do the task for us in mere seconds? This paper presents my exploration of training a neural network to perform the task of image colorization.</w:t>
+        <w:t>The task of colorizing grayscale images takes tremendous skill and time. Professional colorists can take up to a month to colorize a photo. What if a machine learning model could do the task for us in mere seconds? This paper presents my exploration of training a neural network to perform the task of image colorization</w:t>
+      </w:r>
+      <w:r>
+        <w:rPr>
+          <w:rFonts w:ascii="Times New Roman" w:hAnsi="Times New Roman" w:cs="Times New Roman"/>
+          <w:sz w:val="20"/>
+          <w:szCs w:val="20"/>
+        </w:rPr>
+        <w:t xml:space="preserve"> using </w:t>
+      </w:r>
+      <w:proofErr w:type="spellStart"/>
+      <w:r>
+        <w:rPr>
+          <w:rFonts w:ascii="Times New Roman" w:hAnsi="Times New Roman" w:cs="Times New Roman"/>
+          <w:sz w:val="20"/>
+          <w:szCs w:val="20"/>
+        </w:rPr>
+        <w:t>PyTorch</w:t>
+      </w:r>
+      <w:proofErr w:type="spellEnd"/>
+      <w:r>
+        <w:rPr>
+          <w:rFonts w:ascii="Times New Roman" w:hAnsi="Times New Roman" w:cs="Times New Roman"/>
+          <w:sz w:val="20"/>
+          <w:szCs w:val="20"/>
+        </w:rPr>
+        <w:t>.</w:t>
       </w:r>
     </w:p>
     <w:p>
@@ -379,15 +405,15 @@
         <w:jc w:val="center"/>
         <w:rPr>
           <w:rFonts w:ascii="Times New Roman" w:hAnsi="Times New Roman" w:cs="Times New Roman"/>
-          <w:sz w:val="20"/>
-          <w:szCs w:val="20"/>
-        </w:rPr>
-      </w:pPr>
-      <w:r>
-        <w:rPr>
-          <w:rFonts w:ascii="Times New Roman" w:hAnsi="Times New Roman" w:cs="Times New Roman"/>
-          <w:sz w:val="20"/>
-          <w:szCs w:val="20"/>
+          <w:sz w:val="18"/>
+          <w:szCs w:val="18"/>
+        </w:rPr>
+      </w:pPr>
+      <w:r>
+        <w:rPr>
+          <w:rFonts w:ascii="Times New Roman" w:hAnsi="Times New Roman" w:cs="Times New Roman"/>
+          <w:sz w:val="18"/>
+          <w:szCs w:val="18"/>
         </w:rPr>
         <w:t>Fig 1. Screenshot of portion of dataset</w:t>
       </w:r>
@@ -631,6 +657,111 @@
     </w:p>
     <w:p>
       <w:pPr>
+        <w:jc w:val="center"/>
+        <w:rPr>
+          <w:rFonts w:ascii="Times New Roman" w:hAnsi="Times New Roman" w:cs="Times New Roman"/>
+          <w:sz w:val="20"/>
+          <w:szCs w:val="20"/>
+        </w:rPr>
+      </w:pPr>
+      <w:r>
+        <w:rPr>
+          <w:noProof/>
+        </w:rPr>
+        <w:drawing>
+          <wp:inline distT="0" distB="0" distL="0" distR="0" wp14:anchorId="7EAE98E9" wp14:editId="294046B0">
+            <wp:extent cx="1981200" cy="1085176"/>
+            <wp:effectExtent l="0" t="0" r="0" b="1270"/>
+            <wp:docPr id="618524754" name="Picture 4" descr="Diagram of a diagram of a blue rectangular object&#10;&#10;Description automatically generated"/>
+            <wp:cNvGraphicFramePr>
+              <a:graphicFrameLocks xmlns:a="http://schemas.openxmlformats.org/drawingml/2006/main" noChangeAspect="1"/>
+            </wp:cNvGraphicFramePr>
+            <a:graphic xmlns:a="http://schemas.openxmlformats.org/drawingml/2006/main">
+              <a:graphicData uri="http://schemas.openxmlformats.org/drawingml/2006/picture">
+                <pic:pic xmlns:pic="http://schemas.openxmlformats.org/drawingml/2006/picture">
+                  <pic:nvPicPr>
+                    <pic:cNvPr id="618524754" name="Picture 4" descr="Diagram of a diagram of a blue rectangular object&#10;&#10;Description automatically generated"/>
+                    <pic:cNvPicPr>
+                      <a:picLocks noChangeAspect="1" noChangeArrowheads="1"/>
+                    </pic:cNvPicPr>
+                  </pic:nvPicPr>
+                  <pic:blipFill>
+                    <a:blip r:embed="rId9" cstate="print">
+                      <a:extLst>
+                        <a:ext uri="{28A0092B-C50C-407E-A947-70E740481C1C}">
+                          <a14:useLocalDpi xmlns:a14="http://schemas.microsoft.com/office/drawing/2010/main" val="0"/>
+                        </a:ext>
+                      </a:extLst>
+                    </a:blip>
+                    <a:srcRect/>
+                    <a:stretch>
+                      <a:fillRect/>
+                    </a:stretch>
+                  </pic:blipFill>
+                  <pic:spPr bwMode="auto">
+                    <a:xfrm>
+                      <a:off x="0" y="0"/>
+                      <a:ext cx="1991062" cy="1090578"/>
+                    </a:xfrm>
+                    <a:prstGeom prst="rect">
+                      <a:avLst/>
+                    </a:prstGeom>
+                    <a:noFill/>
+                    <a:ln>
+                      <a:noFill/>
+                    </a:ln>
+                  </pic:spPr>
+                </pic:pic>
+              </a:graphicData>
+            </a:graphic>
+          </wp:inline>
+        </w:drawing>
+      </w:r>
+    </w:p>
+    <w:p>
+      <w:pPr>
+        <w:jc w:val="center"/>
+        <w:rPr>
+          <w:rFonts w:ascii="Times New Roman" w:hAnsi="Times New Roman" w:cs="Times New Roman"/>
+          <w:sz w:val="18"/>
+          <w:szCs w:val="18"/>
+        </w:rPr>
+      </w:pPr>
+      <w:r>
+        <w:rPr>
+          <w:rFonts w:ascii="Times New Roman" w:hAnsi="Times New Roman" w:cs="Times New Roman"/>
+          <w:sz w:val="18"/>
+          <w:szCs w:val="18"/>
+        </w:rPr>
+        <w:t xml:space="preserve">Fig </w:t>
+      </w:r>
+      <w:r>
+        <w:rPr>
+          <w:rFonts w:ascii="Times New Roman" w:hAnsi="Times New Roman" w:cs="Times New Roman"/>
+          <w:sz w:val="18"/>
+          <w:szCs w:val="18"/>
+        </w:rPr>
+        <w:t>2</w:t>
+      </w:r>
+      <w:r>
+        <w:rPr>
+          <w:rFonts w:ascii="Times New Roman" w:hAnsi="Times New Roman" w:cs="Times New Roman"/>
+          <w:sz w:val="18"/>
+          <w:szCs w:val="18"/>
+        </w:rPr>
+        <w:t xml:space="preserve">. </w:t>
+      </w:r>
+      <w:r>
+        <w:rPr>
+          <w:rFonts w:ascii="Times New Roman" w:hAnsi="Times New Roman" w:cs="Times New Roman"/>
+          <w:sz w:val="18"/>
+          <w:szCs w:val="18"/>
+        </w:rPr>
+        <w:t>Autoencoder model, Source: [3]</w:t>
+      </w:r>
+    </w:p>
+    <w:p>
+      <w:pPr>
         <w:spacing w:before="240"/>
         <w:rPr>
           <w:rFonts w:ascii="Times New Roman" w:hAnsi="Times New Roman" w:cs="Times New Roman"/>
@@ -736,61 +867,39 @@
           <w:sz w:val="20"/>
           <w:szCs w:val="20"/>
         </w:rPr>
-        <w:t xml:space="preserve">The model takes a 1-channel grayscale image as input and then </w:t>
-      </w:r>
-      <w:proofErr w:type="gramStart"/>
-      <w:r>
-        <w:rPr>
-          <w:rFonts w:ascii="Times New Roman" w:hAnsi="Times New Roman" w:cs="Times New Roman"/>
-          <w:sz w:val="20"/>
-          <w:szCs w:val="20"/>
-        </w:rPr>
-        <w:t>has to</w:t>
-      </w:r>
-      <w:proofErr w:type="gramEnd"/>
-      <w:r>
-        <w:rPr>
-          <w:rFonts w:ascii="Times New Roman" w:hAnsi="Times New Roman" w:cs="Times New Roman"/>
-          <w:sz w:val="20"/>
-          <w:szCs w:val="20"/>
-        </w:rPr>
-        <w:t xml:space="preserve"> output multiple channels to create a color image. Traditionally RGB is used, but this could be more unstable for the purpose of machine learning prediction [ref]. Using LAB </w:t>
-      </w:r>
-      <w:proofErr w:type="spellStart"/>
-      <w:r>
-        <w:rPr>
-          <w:rFonts w:ascii="Times New Roman" w:hAnsi="Times New Roman" w:cs="Times New Roman"/>
-          <w:sz w:val="20"/>
-          <w:szCs w:val="20"/>
-        </w:rPr>
-        <w:t>colorspace</w:t>
-      </w:r>
-      <w:proofErr w:type="spellEnd"/>
-      <w:r>
-        <w:rPr>
-          <w:rFonts w:ascii="Times New Roman" w:hAnsi="Times New Roman" w:cs="Times New Roman"/>
-          <w:sz w:val="20"/>
-          <w:szCs w:val="20"/>
-        </w:rPr>
-        <w:t xml:space="preserve"> for training, color information is stored in the A and B channels, and the L channel is equivalent to grayscale input. VERIFY THIS IS TRUE. That means we can train </w:t>
-      </w:r>
-      <w:proofErr w:type="gramStart"/>
-      <w:r>
-        <w:rPr>
-          <w:rFonts w:ascii="Times New Roman" w:hAnsi="Times New Roman" w:cs="Times New Roman"/>
-          <w:sz w:val="20"/>
-          <w:szCs w:val="20"/>
-        </w:rPr>
-        <w:t>model</w:t>
-      </w:r>
-      <w:proofErr w:type="gramEnd"/>
-      <w:r>
-        <w:rPr>
-          <w:rFonts w:ascii="Times New Roman" w:hAnsi="Times New Roman" w:cs="Times New Roman"/>
-          <w:sz w:val="20"/>
-          <w:szCs w:val="20"/>
-        </w:rPr>
-        <w:t xml:space="preserve"> to predict two channels instead of three, ideally increasing accuracy.</w:t>
+        <w:t xml:space="preserve">The model takes a 1-channel grayscale image as input and </w:t>
+      </w:r>
+      <w:r>
+        <w:rPr>
+          <w:rFonts w:ascii="Times New Roman" w:hAnsi="Times New Roman" w:cs="Times New Roman"/>
+          <w:sz w:val="20"/>
+          <w:szCs w:val="20"/>
+        </w:rPr>
+        <w:t xml:space="preserve">computes </w:t>
+      </w:r>
+      <w:r>
+        <w:rPr>
+          <w:rFonts w:ascii="Times New Roman" w:hAnsi="Times New Roman" w:cs="Times New Roman"/>
+          <w:sz w:val="20"/>
+          <w:szCs w:val="20"/>
+        </w:rPr>
+        <w:t xml:space="preserve">multiple channels to create a color image. </w:t>
+      </w:r>
+      <w:r>
+        <w:rPr>
+          <w:rFonts w:ascii="Times New Roman" w:hAnsi="Times New Roman" w:cs="Times New Roman"/>
+          <w:sz w:val="20"/>
+          <w:szCs w:val="20"/>
+        </w:rPr>
+        <w:t>Color images are traditionally stored in RGB format</w:t>
+      </w:r>
+      <w:r>
+        <w:rPr>
+          <w:rFonts w:ascii="Times New Roman" w:hAnsi="Times New Roman" w:cs="Times New Roman"/>
+          <w:sz w:val="20"/>
+          <w:szCs w:val="20"/>
+        </w:rPr>
+        <w:t xml:space="preserve"> where each of the 3 channels store color information. We could theoretically have our model output 3 channels of information, but we can reduce the training complexity by using a different color space. The LAB color space stores color in 2 channels (A and B). The L channel stores luminance (grayscale) information. By choosing to train the model to output AB channels, you can recombine the predicted AB channels with the input grayscale image to reconstruct a full color image.</w:t>
       </w:r>
     </w:p>
     <w:p>
@@ -813,6 +922,17 @@
           <w:sz w:val="20"/>
           <w:szCs w:val="20"/>
         </w:rPr>
+        <w:br w:type="column"/>
+      </w:r>
+      <w:r>
+        <w:rPr>
+          <w:rFonts w:ascii="Times New Roman" w:hAnsi="Times New Roman" w:cs="Times New Roman"/>
+          <w:b/>
+          <w:bCs/>
+          <w:sz w:val="20"/>
+          <w:szCs w:val="20"/>
+        </w:rPr>
+        <w:lastRenderedPageBreak/>
         <w:t>4</w:t>
       </w:r>
       <w:r>
@@ -851,7 +971,7 @@
           <w:sz w:val="20"/>
           <w:szCs w:val="20"/>
         </w:rPr>
-        <w:t>Make custom class inheriting Dataset class to work with my local folder of images. Customized __</w:t>
+        <w:t xml:space="preserve">Because I was using my own local dataset, I had to create a custom class inheriting </w:t>
       </w:r>
       <w:proofErr w:type="spellStart"/>
       <w:r>
@@ -860,6 +980,25 @@
           <w:sz w:val="20"/>
           <w:szCs w:val="20"/>
         </w:rPr>
+        <w:t>PyTorch’s</w:t>
+      </w:r>
+      <w:proofErr w:type="spellEnd"/>
+      <w:r>
+        <w:rPr>
+          <w:rFonts w:ascii="Times New Roman" w:hAnsi="Times New Roman" w:cs="Times New Roman"/>
+          <w:sz w:val="20"/>
+          <w:szCs w:val="20"/>
+        </w:rPr>
+        <w:t xml:space="preserve"> Dataset class. I implemented a customized </w:t>
+      </w:r>
+      <w:proofErr w:type="spellStart"/>
+      <w:proofErr w:type="gramStart"/>
+      <w:r>
+        <w:rPr>
+          <w:rFonts w:ascii="Times New Roman" w:hAnsi="Times New Roman" w:cs="Times New Roman"/>
+          <w:sz w:val="20"/>
+          <w:szCs w:val="20"/>
+        </w:rPr>
         <w:t>getitem</w:t>
       </w:r>
       <w:proofErr w:type="spellEnd"/>
@@ -869,7 +1008,16 @@
           <w:sz w:val="20"/>
           <w:szCs w:val="20"/>
         </w:rPr>
-        <w:t xml:space="preserve">__ method to return separate tensors for L and AB channels used for training. Doing this so I can use </w:t>
+        <w:t>(</w:t>
+      </w:r>
+      <w:proofErr w:type="gramEnd"/>
+      <w:r>
+        <w:rPr>
+          <w:rFonts w:ascii="Times New Roman" w:hAnsi="Times New Roman" w:cs="Times New Roman"/>
+          <w:sz w:val="20"/>
+          <w:szCs w:val="20"/>
+        </w:rPr>
+        <w:t xml:space="preserve">) method that would return separate tensors for L and AB channels used for training. This class can then be passed to a </w:t>
       </w:r>
       <w:proofErr w:type="spellStart"/>
       <w:r>
@@ -896,15 +1044,7 @@
           <w:sz w:val="20"/>
           <w:szCs w:val="20"/>
         </w:rPr>
-        <w:t>Dataloade</w:t>
-      </w:r>
-      <w:r>
-        <w:rPr>
-          <w:rFonts w:ascii="Times New Roman" w:hAnsi="Times New Roman" w:cs="Times New Roman"/>
-          <w:sz w:val="20"/>
-          <w:szCs w:val="20"/>
-        </w:rPr>
-        <w:t>r</w:t>
+        <w:t>DataLoader</w:t>
       </w:r>
       <w:proofErr w:type="spellEnd"/>
       <w:r>
@@ -974,82 +1114,7 @@
           <w:sz w:val="20"/>
           <w:szCs w:val="20"/>
         </w:rPr>
-        <w:t xml:space="preserve">Starting off by using 224px square images. Then moving up to 608px. Playing with learning rate starting at 0.1 and going down to 0.0001. </w:t>
-      </w:r>
-      <w:r>
-        <w:rPr>
-          <w:rFonts w:ascii="Times New Roman" w:hAnsi="Times New Roman" w:cs="Times New Roman"/>
-          <w:sz w:val="20"/>
-          <w:szCs w:val="20"/>
-        </w:rPr>
-        <w:t xml:space="preserve">Seeing improvement with smaller. </w:t>
-      </w:r>
-      <w:r>
-        <w:rPr>
-          <w:rFonts w:ascii="Times New Roman" w:hAnsi="Times New Roman" w:cs="Times New Roman"/>
-          <w:sz w:val="20"/>
-          <w:szCs w:val="20"/>
-        </w:rPr>
-        <w:t xml:space="preserve">Batch </w:t>
-      </w:r>
-      <w:r>
-        <w:rPr>
-          <w:rFonts w:ascii="Times New Roman" w:hAnsi="Times New Roman" w:cs="Times New Roman"/>
-          <w:sz w:val="20"/>
-          <w:szCs w:val="20"/>
-        </w:rPr>
-        <w:lastRenderedPageBreak/>
-        <w:t>size of 15 (TRY DIFF</w:t>
-      </w:r>
-      <w:r>
-        <w:rPr>
-          <w:rFonts w:ascii="Times New Roman" w:hAnsi="Times New Roman" w:cs="Times New Roman"/>
-          <w:sz w:val="20"/>
-          <w:szCs w:val="20"/>
-        </w:rPr>
-        <w:t xml:space="preserve"> SIZE</w:t>
-      </w:r>
-      <w:r>
-        <w:rPr>
-          <w:rFonts w:ascii="Times New Roman" w:hAnsi="Times New Roman" w:cs="Times New Roman"/>
-          <w:sz w:val="20"/>
-          <w:szCs w:val="20"/>
-        </w:rPr>
-        <w:t>?).</w:t>
-      </w:r>
-      <w:r>
-        <w:rPr>
-          <w:rFonts w:ascii="Times New Roman" w:hAnsi="Times New Roman" w:cs="Times New Roman"/>
-          <w:sz w:val="20"/>
-          <w:szCs w:val="20"/>
-        </w:rPr>
-        <w:t xml:space="preserve"> </w:t>
-      </w:r>
-      <w:proofErr w:type="gramStart"/>
-      <w:r>
-        <w:rPr>
-          <w:rFonts w:ascii="Times New Roman" w:hAnsi="Times New Roman" w:cs="Times New Roman"/>
-          <w:sz w:val="20"/>
-          <w:szCs w:val="20"/>
-        </w:rPr>
-        <w:t>Laptop</w:t>
-      </w:r>
-      <w:proofErr w:type="gramEnd"/>
-      <w:r>
-        <w:rPr>
-          <w:rFonts w:ascii="Times New Roman" w:hAnsi="Times New Roman" w:cs="Times New Roman"/>
-          <w:sz w:val="20"/>
-          <w:szCs w:val="20"/>
-        </w:rPr>
-        <w:t xml:space="preserve"> has Nvidia RTX 3080 GPU.</w:t>
-      </w:r>
-      <w:r>
-        <w:rPr>
-          <w:rFonts w:ascii="Times New Roman" w:hAnsi="Times New Roman" w:cs="Times New Roman"/>
-          <w:sz w:val="20"/>
-          <w:szCs w:val="20"/>
-        </w:rPr>
-        <w:t xml:space="preserve"> Average training time per epoch.</w:t>
+        <w:t>I started training by using 224px (side length) images for speed (~1 min/epoch). I experimented with the learning rate and batch size until I got reasonable results. I then switched the input to 608px. With a batch size of 20 and learning rate of 0.0001, the training took about 4 minutes per epoch. Training was done on my laptop with an Nvidia RTX 3080 GPU.</w:t>
       </w:r>
     </w:p>
     <w:p>
@@ -1110,69 +1175,7 @@
           <w:sz w:val="20"/>
           <w:szCs w:val="20"/>
         </w:rPr>
-        <w:t xml:space="preserve">Show </w:t>
-      </w:r>
-      <w:proofErr w:type="spellStart"/>
-      <w:r>
-        <w:rPr>
-          <w:rFonts w:ascii="Times New Roman" w:hAnsi="Times New Roman" w:cs="Times New Roman"/>
-          <w:sz w:val="20"/>
-          <w:szCs w:val="20"/>
-        </w:rPr>
-        <w:t>picturesssssss</w:t>
-      </w:r>
-      <w:proofErr w:type="spellEnd"/>
-      <w:r>
-        <w:rPr>
-          <w:rFonts w:ascii="Times New Roman" w:hAnsi="Times New Roman" w:cs="Times New Roman"/>
-          <w:sz w:val="20"/>
-          <w:szCs w:val="20"/>
-        </w:rPr>
-        <w:t xml:space="preserve">. Explain how dataset </w:t>
-      </w:r>
-      <w:proofErr w:type="spellStart"/>
-      <w:r>
-        <w:rPr>
-          <w:rFonts w:ascii="Times New Roman" w:hAnsi="Times New Roman" w:cs="Times New Roman"/>
-          <w:sz w:val="20"/>
-          <w:szCs w:val="20"/>
-        </w:rPr>
-        <w:t>landscapey</w:t>
-      </w:r>
-      <w:proofErr w:type="spellEnd"/>
-      <w:r>
-        <w:rPr>
-          <w:rFonts w:ascii="Times New Roman" w:hAnsi="Times New Roman" w:cs="Times New Roman"/>
-          <w:sz w:val="20"/>
-          <w:szCs w:val="20"/>
-        </w:rPr>
-        <w:t xml:space="preserve"> bias is no bueno.</w:t>
-      </w:r>
-      <w:r>
-        <w:rPr>
-          <w:rFonts w:ascii="Times New Roman" w:hAnsi="Times New Roman" w:cs="Times New Roman"/>
-          <w:sz w:val="20"/>
-          <w:szCs w:val="20"/>
-        </w:rPr>
-        <w:t xml:space="preserve"> Doesn’t do too hot on skin. </w:t>
-      </w:r>
-      <w:proofErr w:type="gramStart"/>
-      <w:r>
-        <w:rPr>
-          <w:rFonts w:ascii="Times New Roman" w:hAnsi="Times New Roman" w:cs="Times New Roman"/>
-          <w:sz w:val="20"/>
-          <w:szCs w:val="20"/>
-        </w:rPr>
-        <w:t>Also</w:t>
-      </w:r>
-      <w:proofErr w:type="gramEnd"/>
-      <w:r>
-        <w:rPr>
-          <w:rFonts w:ascii="Times New Roman" w:hAnsi="Times New Roman" w:cs="Times New Roman"/>
-          <w:sz w:val="20"/>
-          <w:szCs w:val="20"/>
-        </w:rPr>
-        <w:t xml:space="preserve"> overall pretty desaturated, weird, meh.</w:t>
+        <w:t>Below are several figures with the results of the model. It doesn’t perform very well with people and skin, and the images tend to be desaturated. You can at least see that skies are relatively blue, foliage is green, and ground is earthy. This is most likely influenced by the dataset’s small size and landscape/nature bias.</w:t>
       </w:r>
     </w:p>
     <w:p>
@@ -1195,6 +1198,16 @@
           <w:sz w:val="20"/>
           <w:szCs w:val="20"/>
         </w:rPr>
+        <w:br w:type="column"/>
+      </w:r>
+      <w:r>
+        <w:rPr>
+          <w:rFonts w:ascii="Times New Roman" w:hAnsi="Times New Roman" w:cs="Times New Roman"/>
+          <w:b/>
+          <w:bCs/>
+          <w:sz w:val="20"/>
+          <w:szCs w:val="20"/>
+        </w:rPr>
         <w:t>7</w:t>
       </w:r>
       <w:r>
@@ -1381,6 +1394,65 @@
         </w:rPr>
         <w:t>https://lukemelas.github.io/image-colorization.html</w:t>
       </w:r>
+    </w:p>
+    <w:p>
+      <w:pPr>
+        <w:rPr>
+          <w:rFonts w:ascii="Times New Roman" w:hAnsi="Times New Roman" w:cs="Times New Roman"/>
+          <w:sz w:val="20"/>
+          <w:szCs w:val="20"/>
+        </w:rPr>
+      </w:pPr>
+      <w:r>
+        <w:rPr>
+          <w:rFonts w:ascii="Times New Roman" w:hAnsi="Times New Roman" w:cs="Times New Roman"/>
+          <w:sz w:val="20"/>
+          <w:szCs w:val="20"/>
+        </w:rPr>
+        <w:t xml:space="preserve">[3] </w:t>
+      </w:r>
+      <w:r>
+        <w:rPr>
+          <w:rFonts w:ascii="Times New Roman" w:hAnsi="Times New Roman" w:cs="Times New Roman"/>
+          <w:sz w:val="20"/>
+          <w:szCs w:val="20"/>
+        </w:rPr>
+        <w:t>Birla, Deepak, “</w:t>
+      </w:r>
+      <w:r>
+        <w:rPr>
+          <w:rFonts w:ascii="Times New Roman" w:hAnsi="Times New Roman" w:cs="Times New Roman"/>
+          <w:sz w:val="20"/>
+          <w:szCs w:val="20"/>
+        </w:rPr>
+        <w:t>Basics of Autoencoders</w:t>
+      </w:r>
+      <w:r>
+        <w:rPr>
+          <w:rFonts w:ascii="Times New Roman" w:hAnsi="Times New Roman" w:cs="Times New Roman"/>
+          <w:sz w:val="20"/>
+          <w:szCs w:val="20"/>
+        </w:rPr>
+        <w:t xml:space="preserve">”, 12 Mar. </w:t>
+      </w:r>
+      <w:proofErr w:type="gramStart"/>
+      <w:r>
+        <w:rPr>
+          <w:rFonts w:ascii="Times New Roman" w:hAnsi="Times New Roman" w:cs="Times New Roman"/>
+          <w:sz w:val="20"/>
+          <w:szCs w:val="20"/>
+        </w:rPr>
+        <w:t xml:space="preserve">2019,  </w:t>
+      </w:r>
+      <w:r>
+        <w:rPr>
+          <w:rFonts w:ascii="Times New Roman" w:hAnsi="Times New Roman" w:cs="Times New Roman"/>
+          <w:sz w:val="20"/>
+          <w:szCs w:val="20"/>
+        </w:rPr>
+        <w:t>https://medium.com/@birla.deepak26/autoencoders-76bb49ae6a8f</w:t>
+      </w:r>
+      <w:proofErr w:type="gramEnd"/>
     </w:p>
     <w:p>
       <w:pPr>
@@ -1946,6 +2018,7 @@
   <w:style w:type="paragraph" w:default="1" w:styleId="Normal">
     <w:name w:val="Normal"/>
     <w:qFormat/>
+    <w:rsid w:val="00265C7D"/>
   </w:style>
   <w:style w:type="character" w:default="1" w:styleId="DefaultParagraphFont">
     <w:name w:val="Default Paragraph Font"/>
@@ -2038,6 +2111,29 @@
       <w:ind w:left="720"/>
       <w:contextualSpacing/>
     </w:pPr>
+  </w:style>
+  <w:style w:type="character" w:styleId="Hyperlink">
+    <w:name w:val="Hyperlink"/>
+    <w:basedOn w:val="DefaultParagraphFont"/>
+    <w:uiPriority w:val="99"/>
+    <w:unhideWhenUsed/>
+    <w:rsid w:val="00265C7D"/>
+    <w:rPr>
+      <w:color w:val="0563C1" w:themeColor="hyperlink"/>
+      <w:u w:val="single"/>
+    </w:rPr>
+  </w:style>
+  <w:style w:type="character" w:styleId="UnresolvedMention">
+    <w:name w:val="Unresolved Mention"/>
+    <w:basedOn w:val="DefaultParagraphFont"/>
+    <w:uiPriority w:val="99"/>
+    <w:semiHidden/>
+    <w:unhideWhenUsed/>
+    <w:rsid w:val="00265C7D"/>
+    <w:rPr>
+      <w:color w:val="605E5C"/>
+      <w:shd w:val="clear" w:color="auto" w:fill="E1DFDD"/>
+    </w:rPr>
   </w:style>
 </w:styles>
 </file>

</xml_diff>